<commit_message>
test case included for severity and auth and some modification in mvc
</commit_message>
<xml_diff>
--- a/docs/POD 2 status.docx
+++ b/docs/POD 2 status.docx
@@ -12,11 +12,11 @@
       </w:tblPr>
       <w:tblGrid>
         <w:gridCol w:w="1493"/>
-        <w:gridCol w:w="1428"/>
-        <w:gridCol w:w="1381"/>
+        <w:gridCol w:w="1399"/>
+        <w:gridCol w:w="1370"/>
         <w:gridCol w:w="1774"/>
         <w:gridCol w:w="1503"/>
-        <w:gridCol w:w="1437"/>
+        <w:gridCol w:w="1477"/>
       </w:tblGrid>
       <w:tr>
         <w:trPr>
@@ -66,7 +66,7 @@
         </w:tc>
         <w:tc>
           <w:tcPr>
-            <w:tcW w:w="1478" w:type="dxa"/>
+            <w:tcW w:w="1428" w:type="dxa"/>
             <w:shd w:val="clear" w:color="auto" w:fill="8496B0" w:themeFill="text2" w:themeFillTint="99"/>
           </w:tcPr>
           <w:p>
@@ -129,7 +129,7 @@
         </w:tc>
         <w:tc>
           <w:tcPr>
-            <w:tcW w:w="1413" w:type="dxa"/>
+            <w:tcW w:w="1381" w:type="dxa"/>
             <w:shd w:val="clear" w:color="auto" w:fill="8496B0" w:themeFill="text2" w:themeFillTint="99"/>
           </w:tcPr>
           <w:p>
@@ -297,7 +297,7 @@
         </w:tc>
         <w:tc>
           <w:tcPr>
-            <w:tcW w:w="1355" w:type="dxa"/>
+            <w:tcW w:w="1437" w:type="dxa"/>
             <w:vMerge w:val="restart"/>
             <w:shd w:val="clear" w:color="auto" w:fill="F4B083" w:themeFill="accent2" w:themeFillTint="99"/>
           </w:tcPr>
@@ -379,68 +379,41 @@
         </w:tc>
         <w:tc>
           <w:tcPr>
-            <w:tcW w:w="1478" w:type="dxa"/>
-          </w:tcPr>
-          <w:p>
-            <w:pPr>
-              <w:rPr>
-                <w:sz w:val="28"/>
-                <w:szCs w:val="28"/>
-              </w:rPr>
-            </w:pPr>
-            <w:proofErr w:type="spellStart"/>
-            <w:r>
-              <w:rPr>
-                <w:sz w:val="28"/>
-                <w:szCs w:val="28"/>
-              </w:rPr>
-              <w:t>Parna</w:t>
-            </w:r>
-            <w:proofErr w:type="spellEnd"/>
-            <w:r>
-              <w:rPr>
-                <w:sz w:val="28"/>
-                <w:szCs w:val="28"/>
-              </w:rPr>
-              <w:t xml:space="preserve"> </w:t>
-            </w:r>
-            <w:proofErr w:type="spellStart"/>
-            <w:r>
-              <w:rPr>
-                <w:sz w:val="28"/>
-                <w:szCs w:val="28"/>
-              </w:rPr>
-              <w:t>Mondal</w:t>
-            </w:r>
-            <w:proofErr w:type="spellEnd"/>
-          </w:p>
-        </w:tc>
-        <w:tc>
-          <w:tcPr>
-            <w:tcW w:w="1413" w:type="dxa"/>
-          </w:tcPr>
-          <w:p>
-            <w:pPr>
-              <w:rPr>
-                <w:sz w:val="28"/>
-                <w:szCs w:val="28"/>
-              </w:rPr>
-            </w:pPr>
-            <w:proofErr w:type="spellStart"/>
-            <w:r>
-              <w:rPr>
-                <w:sz w:val="28"/>
-                <w:szCs w:val="28"/>
-              </w:rPr>
-              <w:t>Kavipriya</w:t>
-            </w:r>
-            <w:proofErr w:type="spellEnd"/>
-            <w:r>
-              <w:rPr>
-                <w:sz w:val="28"/>
-                <w:szCs w:val="28"/>
-              </w:rPr>
-              <w:t xml:space="preserve"> N</w:t>
+            <w:tcW w:w="1428" w:type="dxa"/>
+          </w:tcPr>
+          <w:p>
+            <w:pPr>
+              <w:rPr>
+                <w:sz w:val="28"/>
+                <w:szCs w:val="28"/>
+              </w:rPr>
+            </w:pPr>
+            <w:r>
+              <w:rPr>
+                <w:sz w:val="28"/>
+                <w:szCs w:val="28"/>
+              </w:rPr>
+              <w:t>Parna Mondal</w:t>
+            </w:r>
+          </w:p>
+        </w:tc>
+        <w:tc>
+          <w:tcPr>
+            <w:tcW w:w="1381" w:type="dxa"/>
+          </w:tcPr>
+          <w:p>
+            <w:pPr>
+              <w:rPr>
+                <w:sz w:val="28"/>
+                <w:szCs w:val="28"/>
+              </w:rPr>
+            </w:pPr>
+            <w:r>
+              <w:rPr>
+                <w:sz w:val="28"/>
+                <w:szCs w:val="28"/>
+              </w:rPr>
+              <w:t>Kavipriya N</w:t>
             </w:r>
           </w:p>
         </w:tc>
@@ -455,7 +428,6 @@
                 <w:szCs w:val="28"/>
               </w:rPr>
             </w:pPr>
-            <w:proofErr w:type="spellStart"/>
             <w:r>
               <w:rPr>
                 <w:sz w:val="28"/>
@@ -463,16 +435,14 @@
               </w:rPr>
               <w:t>Kalimuthu</w:t>
             </w:r>
-            <w:proofErr w:type="spellEnd"/>
-          </w:p>
-          <w:p>
-            <w:pPr>
-              <w:rPr>
-                <w:sz w:val="28"/>
-                <w:szCs w:val="28"/>
-              </w:rPr>
-            </w:pPr>
-            <w:proofErr w:type="spellStart"/>
+          </w:p>
+          <w:p>
+            <w:pPr>
+              <w:rPr>
+                <w:sz w:val="28"/>
+                <w:szCs w:val="28"/>
+              </w:rPr>
+            </w:pPr>
             <w:r>
               <w:rPr>
                 <w:sz w:val="28"/>
@@ -494,7 +464,6 @@
               </w:rPr>
               <w:t>i</w:t>
             </w:r>
-            <w:proofErr w:type="spellEnd"/>
           </w:p>
           <w:p>
             <w:pPr>
@@ -542,7 +511,7 @@
         </w:tc>
         <w:tc>
           <w:tcPr>
-            <w:tcW w:w="1355" w:type="dxa"/>
+            <w:tcW w:w="1437" w:type="dxa"/>
             <w:vMerge/>
             <w:shd w:val="clear" w:color="auto" w:fill="F4B083" w:themeFill="accent2" w:themeFillTint="99"/>
           </w:tcPr>
@@ -572,7 +541,7 @@
         </w:tc>
         <w:tc>
           <w:tcPr>
-            <w:tcW w:w="1478" w:type="dxa"/>
+            <w:tcW w:w="1428" w:type="dxa"/>
           </w:tcPr>
           <w:p>
             <w:pPr>
@@ -607,7 +576,7 @@
         </w:tc>
         <w:tc>
           <w:tcPr>
-            <w:tcW w:w="1413" w:type="dxa"/>
+            <w:tcW w:w="1381" w:type="dxa"/>
           </w:tcPr>
           <w:p>
             <w:pPr>
@@ -802,7 +771,7 @@
         </w:tc>
         <w:tc>
           <w:tcPr>
-            <w:tcW w:w="1355" w:type="dxa"/>
+            <w:tcW w:w="1437" w:type="dxa"/>
             <w:shd w:val="clear" w:color="auto" w:fill="A8D08D" w:themeFill="accent6" w:themeFillTint="99"/>
           </w:tcPr>
           <w:p>
@@ -812,6 +781,1157 @@
                 <w:szCs w:val="28"/>
               </w:rPr>
               <w:t>Flow diagrams</w:t>
+            </w:r>
+          </w:p>
+        </w:tc>
+      </w:tr>
+      <w:tr>
+        <w:tc>
+          <w:tcPr>
+            <w:tcW w:w="1493" w:type="dxa"/>
+          </w:tcPr>
+          <w:p>
+            <w:pPr>
+              <w:rPr>
+                <w:sz w:val="28"/>
+                <w:szCs w:val="28"/>
+              </w:rPr>
+            </w:pPr>
+            <w:r>
+              <w:rPr>
+                <w:sz w:val="28"/>
+                <w:szCs w:val="28"/>
+              </w:rPr>
+              <w:t>10</w:t>
+            </w:r>
+            <w:r>
+              <w:rPr>
+                <w:sz w:val="28"/>
+                <w:szCs w:val="28"/>
+              </w:rPr>
+              <w:t>.06.2021</w:t>
+            </w:r>
+          </w:p>
+        </w:tc>
+        <w:tc>
+          <w:tcPr>
+            <w:tcW w:w="1428" w:type="dxa"/>
+          </w:tcPr>
+          <w:p>
+            <w:pPr>
+              <w:rPr>
+                <w:sz w:val="28"/>
+                <w:szCs w:val="28"/>
+              </w:rPr>
+            </w:pPr>
+            <w:r>
+              <w:rPr>
+                <w:sz w:val="28"/>
+                <w:szCs w:val="28"/>
+              </w:rPr>
+              <w:t>Audit Checklist</w:t>
+            </w:r>
+          </w:p>
+          <w:p>
+            <w:pPr>
+              <w:rPr>
+                <w:sz w:val="28"/>
+                <w:szCs w:val="28"/>
+              </w:rPr>
+            </w:pPr>
+            <w:r>
+              <w:rPr>
+                <w:sz w:val="28"/>
+                <w:szCs w:val="28"/>
+              </w:rPr>
+              <w:t>module</w:t>
+            </w:r>
+          </w:p>
+        </w:tc>
+        <w:tc>
+          <w:tcPr>
+            <w:tcW w:w="1381" w:type="dxa"/>
+          </w:tcPr>
+          <w:p>
+            <w:pPr>
+              <w:rPr>
+                <w:sz w:val="28"/>
+                <w:szCs w:val="28"/>
+              </w:rPr>
+            </w:pPr>
+            <w:r>
+              <w:rPr>
+                <w:sz w:val="28"/>
+                <w:szCs w:val="28"/>
+              </w:rPr>
+              <w:t>Audit</w:t>
+            </w:r>
+          </w:p>
+          <w:p>
+            <w:pPr>
+              <w:rPr>
+                <w:sz w:val="28"/>
+                <w:szCs w:val="28"/>
+              </w:rPr>
+            </w:pPr>
+            <w:r>
+              <w:rPr>
+                <w:sz w:val="28"/>
+                <w:szCs w:val="28"/>
+              </w:rPr>
+              <w:t>S</w:t>
+            </w:r>
+            <w:r>
+              <w:rPr>
+                <w:sz w:val="28"/>
+                <w:szCs w:val="28"/>
+              </w:rPr>
+              <w:t>everity</w:t>
+            </w:r>
+          </w:p>
+          <w:p>
+            <w:pPr>
+              <w:rPr>
+                <w:sz w:val="28"/>
+                <w:szCs w:val="28"/>
+              </w:rPr>
+            </w:pPr>
+            <w:r>
+              <w:rPr>
+                <w:sz w:val="28"/>
+                <w:szCs w:val="28"/>
+              </w:rPr>
+              <w:t>module</w:t>
+            </w:r>
+          </w:p>
+        </w:tc>
+        <w:tc>
+          <w:tcPr>
+            <w:tcW w:w="1774" w:type="dxa"/>
+          </w:tcPr>
+          <w:p>
+            <w:pPr>
+              <w:rPr>
+                <w:sz w:val="28"/>
+                <w:szCs w:val="28"/>
+              </w:rPr>
+            </w:pPr>
+            <w:r>
+              <w:rPr>
+                <w:sz w:val="28"/>
+                <w:szCs w:val="28"/>
+              </w:rPr>
+              <w:t>Audit</w:t>
+            </w:r>
+          </w:p>
+          <w:p>
+            <w:pPr>
+              <w:rPr>
+                <w:sz w:val="28"/>
+                <w:szCs w:val="28"/>
+              </w:rPr>
+            </w:pPr>
+            <w:r>
+              <w:rPr>
+                <w:sz w:val="28"/>
+                <w:szCs w:val="28"/>
+              </w:rPr>
+              <w:t>Management</w:t>
+            </w:r>
+          </w:p>
+          <w:p>
+            <w:pPr>
+              <w:rPr>
+                <w:sz w:val="28"/>
+                <w:szCs w:val="28"/>
+              </w:rPr>
+            </w:pPr>
+            <w:r>
+              <w:rPr>
+                <w:sz w:val="28"/>
+                <w:szCs w:val="28"/>
+              </w:rPr>
+              <w:t>Portal</w:t>
+            </w:r>
+          </w:p>
+          <w:p>
+            <w:pPr>
+              <w:rPr>
+                <w:sz w:val="28"/>
+                <w:szCs w:val="28"/>
+              </w:rPr>
+            </w:pPr>
+          </w:p>
+          <w:p>
+            <w:pPr>
+              <w:rPr>
+                <w:sz w:val="28"/>
+                <w:szCs w:val="28"/>
+              </w:rPr>
+            </w:pPr>
+            <w:r>
+              <w:rPr>
+                <w:sz w:val="28"/>
+                <w:szCs w:val="28"/>
+              </w:rPr>
+              <w:t>Authorization</w:t>
+            </w:r>
+          </w:p>
+          <w:p>
+            <w:pPr>
+              <w:rPr>
+                <w:sz w:val="28"/>
+                <w:szCs w:val="28"/>
+              </w:rPr>
+            </w:pPr>
+            <w:r>
+              <w:rPr>
+                <w:sz w:val="28"/>
+                <w:szCs w:val="28"/>
+              </w:rPr>
+              <w:t>Service</w:t>
+            </w:r>
+          </w:p>
+        </w:tc>
+        <w:tc>
+          <w:tcPr>
+            <w:tcW w:w="1503" w:type="dxa"/>
+          </w:tcPr>
+          <w:p>
+            <w:pPr>
+              <w:rPr>
+                <w:sz w:val="28"/>
+                <w:szCs w:val="28"/>
+              </w:rPr>
+            </w:pPr>
+            <w:r>
+              <w:rPr>
+                <w:sz w:val="28"/>
+                <w:szCs w:val="28"/>
+              </w:rPr>
+              <w:t>Audit</w:t>
+            </w:r>
+          </w:p>
+          <w:p>
+            <w:pPr>
+              <w:rPr>
+                <w:sz w:val="28"/>
+                <w:szCs w:val="28"/>
+              </w:rPr>
+            </w:pPr>
+            <w:r>
+              <w:rPr>
+                <w:sz w:val="28"/>
+                <w:szCs w:val="28"/>
+              </w:rPr>
+              <w:t>Benchmark</w:t>
+            </w:r>
+          </w:p>
+          <w:p>
+            <w:pPr>
+              <w:rPr>
+                <w:sz w:val="28"/>
+                <w:szCs w:val="28"/>
+              </w:rPr>
+            </w:pPr>
+            <w:r>
+              <w:rPr>
+                <w:sz w:val="28"/>
+                <w:szCs w:val="28"/>
+              </w:rPr>
+              <w:t>module</w:t>
+            </w:r>
+          </w:p>
+        </w:tc>
+        <w:tc>
+          <w:tcPr>
+            <w:tcW w:w="1437" w:type="dxa"/>
+            <w:shd w:val="clear" w:color="auto" w:fill="A8D08D" w:themeFill="accent6" w:themeFillTint="99"/>
+          </w:tcPr>
+          <w:p>
+            <w:pPr>
+              <w:rPr>
+                <w:sz w:val="28"/>
+                <w:szCs w:val="28"/>
+              </w:rPr>
+            </w:pPr>
+            <w:r>
+              <w:rPr>
+                <w:sz w:val="28"/>
+                <w:szCs w:val="28"/>
+              </w:rPr>
+              <w:t>Entity design completed</w:t>
+            </w:r>
+          </w:p>
+        </w:tc>
+      </w:tr>
+      <w:tr>
+        <w:tc>
+          <w:tcPr>
+            <w:tcW w:w="1493" w:type="dxa"/>
+          </w:tcPr>
+          <w:p>
+            <w:pPr>
+              <w:rPr>
+                <w:sz w:val="28"/>
+                <w:szCs w:val="28"/>
+              </w:rPr>
+            </w:pPr>
+            <w:r>
+              <w:rPr>
+                <w:sz w:val="28"/>
+                <w:szCs w:val="28"/>
+              </w:rPr>
+              <w:t>11</w:t>
+            </w:r>
+            <w:r>
+              <w:rPr>
+                <w:sz w:val="28"/>
+                <w:szCs w:val="28"/>
+              </w:rPr>
+              <w:t>.06.2021</w:t>
+            </w:r>
+          </w:p>
+        </w:tc>
+        <w:tc>
+          <w:tcPr>
+            <w:tcW w:w="1428" w:type="dxa"/>
+          </w:tcPr>
+          <w:p>
+            <w:pPr>
+              <w:rPr>
+                <w:sz w:val="28"/>
+                <w:szCs w:val="28"/>
+              </w:rPr>
+            </w:pPr>
+            <w:r>
+              <w:rPr>
+                <w:sz w:val="28"/>
+                <w:szCs w:val="28"/>
+              </w:rPr>
+              <w:t>Audit Checklist</w:t>
+            </w:r>
+          </w:p>
+          <w:p>
+            <w:pPr>
+              <w:rPr>
+                <w:sz w:val="28"/>
+                <w:szCs w:val="28"/>
+              </w:rPr>
+            </w:pPr>
+            <w:r>
+              <w:rPr>
+                <w:sz w:val="28"/>
+                <w:szCs w:val="28"/>
+              </w:rPr>
+              <w:t>module</w:t>
+            </w:r>
+          </w:p>
+        </w:tc>
+        <w:tc>
+          <w:tcPr>
+            <w:tcW w:w="1381" w:type="dxa"/>
+          </w:tcPr>
+          <w:p>
+            <w:pPr>
+              <w:rPr>
+                <w:sz w:val="28"/>
+                <w:szCs w:val="28"/>
+              </w:rPr>
+            </w:pPr>
+            <w:r>
+              <w:rPr>
+                <w:sz w:val="28"/>
+                <w:szCs w:val="28"/>
+              </w:rPr>
+              <w:t>Audit</w:t>
+            </w:r>
+          </w:p>
+          <w:p>
+            <w:pPr>
+              <w:rPr>
+                <w:sz w:val="28"/>
+                <w:szCs w:val="28"/>
+              </w:rPr>
+            </w:pPr>
+            <w:r>
+              <w:rPr>
+                <w:sz w:val="28"/>
+                <w:szCs w:val="28"/>
+              </w:rPr>
+              <w:t>S</w:t>
+            </w:r>
+            <w:r>
+              <w:rPr>
+                <w:sz w:val="28"/>
+                <w:szCs w:val="28"/>
+              </w:rPr>
+              <w:t>everity</w:t>
+            </w:r>
+          </w:p>
+          <w:p>
+            <w:pPr>
+              <w:rPr>
+                <w:sz w:val="28"/>
+                <w:szCs w:val="28"/>
+              </w:rPr>
+            </w:pPr>
+            <w:r>
+              <w:rPr>
+                <w:sz w:val="28"/>
+                <w:szCs w:val="28"/>
+              </w:rPr>
+              <w:t>module</w:t>
+            </w:r>
+          </w:p>
+        </w:tc>
+        <w:tc>
+          <w:tcPr>
+            <w:tcW w:w="1774" w:type="dxa"/>
+          </w:tcPr>
+          <w:p>
+            <w:pPr>
+              <w:rPr>
+                <w:sz w:val="28"/>
+                <w:szCs w:val="28"/>
+              </w:rPr>
+            </w:pPr>
+            <w:r>
+              <w:rPr>
+                <w:sz w:val="28"/>
+                <w:szCs w:val="28"/>
+              </w:rPr>
+              <w:t>Audit</w:t>
+            </w:r>
+          </w:p>
+          <w:p>
+            <w:pPr>
+              <w:rPr>
+                <w:sz w:val="28"/>
+                <w:szCs w:val="28"/>
+              </w:rPr>
+            </w:pPr>
+            <w:r>
+              <w:rPr>
+                <w:sz w:val="28"/>
+                <w:szCs w:val="28"/>
+              </w:rPr>
+              <w:t>Management</w:t>
+            </w:r>
+          </w:p>
+          <w:p>
+            <w:pPr>
+              <w:rPr>
+                <w:sz w:val="28"/>
+                <w:szCs w:val="28"/>
+              </w:rPr>
+            </w:pPr>
+            <w:r>
+              <w:rPr>
+                <w:sz w:val="28"/>
+                <w:szCs w:val="28"/>
+              </w:rPr>
+              <w:t>Portal</w:t>
+            </w:r>
+          </w:p>
+          <w:p>
+            <w:pPr>
+              <w:rPr>
+                <w:sz w:val="28"/>
+                <w:szCs w:val="28"/>
+              </w:rPr>
+            </w:pPr>
+          </w:p>
+          <w:p>
+            <w:pPr>
+              <w:rPr>
+                <w:sz w:val="28"/>
+                <w:szCs w:val="28"/>
+              </w:rPr>
+            </w:pPr>
+            <w:r>
+              <w:rPr>
+                <w:sz w:val="28"/>
+                <w:szCs w:val="28"/>
+              </w:rPr>
+              <w:t>Authorization</w:t>
+            </w:r>
+          </w:p>
+          <w:p>
+            <w:pPr>
+              <w:rPr>
+                <w:sz w:val="28"/>
+                <w:szCs w:val="28"/>
+              </w:rPr>
+            </w:pPr>
+            <w:r>
+              <w:rPr>
+                <w:sz w:val="28"/>
+                <w:szCs w:val="28"/>
+              </w:rPr>
+              <w:t>Service</w:t>
+            </w:r>
+          </w:p>
+        </w:tc>
+        <w:tc>
+          <w:tcPr>
+            <w:tcW w:w="1503" w:type="dxa"/>
+          </w:tcPr>
+          <w:p>
+            <w:pPr>
+              <w:rPr>
+                <w:sz w:val="28"/>
+                <w:szCs w:val="28"/>
+              </w:rPr>
+            </w:pPr>
+            <w:r>
+              <w:rPr>
+                <w:sz w:val="28"/>
+                <w:szCs w:val="28"/>
+              </w:rPr>
+              <w:t>Audit</w:t>
+            </w:r>
+          </w:p>
+          <w:p>
+            <w:pPr>
+              <w:rPr>
+                <w:sz w:val="28"/>
+                <w:szCs w:val="28"/>
+              </w:rPr>
+            </w:pPr>
+            <w:r>
+              <w:rPr>
+                <w:sz w:val="28"/>
+                <w:szCs w:val="28"/>
+              </w:rPr>
+              <w:t>Benchmark</w:t>
+            </w:r>
+          </w:p>
+          <w:p>
+            <w:pPr>
+              <w:rPr>
+                <w:sz w:val="28"/>
+                <w:szCs w:val="28"/>
+              </w:rPr>
+            </w:pPr>
+            <w:r>
+              <w:rPr>
+                <w:sz w:val="28"/>
+                <w:szCs w:val="28"/>
+              </w:rPr>
+              <w:t>module</w:t>
+            </w:r>
+          </w:p>
+        </w:tc>
+        <w:tc>
+          <w:tcPr>
+            <w:tcW w:w="1437" w:type="dxa"/>
+            <w:shd w:val="clear" w:color="auto" w:fill="A8D08D" w:themeFill="accent6" w:themeFillTint="99"/>
+          </w:tcPr>
+          <w:p>
+            <w:pPr>
+              <w:rPr>
+                <w:sz w:val="28"/>
+                <w:szCs w:val="28"/>
+              </w:rPr>
+            </w:pPr>
+            <w:r>
+              <w:rPr>
+                <w:sz w:val="28"/>
+                <w:szCs w:val="28"/>
+              </w:rPr>
+              <w:t>Prototype for all</w:t>
+            </w:r>
+          </w:p>
+          <w:p>
+            <w:pPr>
+              <w:rPr>
+                <w:sz w:val="28"/>
+                <w:szCs w:val="28"/>
+              </w:rPr>
+            </w:pPr>
+            <w:r>
+              <w:rPr>
+                <w:sz w:val="28"/>
+                <w:szCs w:val="28"/>
+              </w:rPr>
+              <w:t>Services</w:t>
+            </w:r>
+          </w:p>
+          <w:p>
+            <w:pPr>
+              <w:rPr>
+                <w:sz w:val="28"/>
+                <w:szCs w:val="28"/>
+              </w:rPr>
+            </w:pPr>
+            <w:r>
+              <w:rPr>
+                <w:sz w:val="28"/>
+                <w:szCs w:val="28"/>
+              </w:rPr>
+              <w:t>completed</w:t>
+            </w:r>
+          </w:p>
+        </w:tc>
+      </w:tr>
+      <w:tr>
+        <w:tc>
+          <w:tcPr>
+            <w:tcW w:w="1493" w:type="dxa"/>
+          </w:tcPr>
+          <w:p>
+            <w:pPr>
+              <w:rPr>
+                <w:sz w:val="28"/>
+                <w:szCs w:val="28"/>
+              </w:rPr>
+            </w:pPr>
+            <w:r>
+              <w:rPr>
+                <w:sz w:val="28"/>
+                <w:szCs w:val="28"/>
+              </w:rPr>
+              <w:t>14</w:t>
+            </w:r>
+            <w:r>
+              <w:rPr>
+                <w:sz w:val="28"/>
+                <w:szCs w:val="28"/>
+              </w:rPr>
+              <w:t>.06.2021</w:t>
+            </w:r>
+          </w:p>
+        </w:tc>
+        <w:tc>
+          <w:tcPr>
+            <w:tcW w:w="1428" w:type="dxa"/>
+          </w:tcPr>
+          <w:p>
+            <w:pPr>
+              <w:rPr>
+                <w:sz w:val="28"/>
+                <w:szCs w:val="28"/>
+              </w:rPr>
+            </w:pPr>
+            <w:r>
+              <w:rPr>
+                <w:sz w:val="28"/>
+                <w:szCs w:val="28"/>
+              </w:rPr>
+              <w:t>Audit Checklist</w:t>
+            </w:r>
+          </w:p>
+          <w:p>
+            <w:pPr>
+              <w:rPr>
+                <w:sz w:val="28"/>
+                <w:szCs w:val="28"/>
+              </w:rPr>
+            </w:pPr>
+            <w:r>
+              <w:rPr>
+                <w:sz w:val="28"/>
+                <w:szCs w:val="28"/>
+              </w:rPr>
+              <w:t>module</w:t>
+            </w:r>
+          </w:p>
+        </w:tc>
+        <w:tc>
+          <w:tcPr>
+            <w:tcW w:w="1381" w:type="dxa"/>
+          </w:tcPr>
+          <w:p>
+            <w:pPr>
+              <w:rPr>
+                <w:sz w:val="28"/>
+                <w:szCs w:val="28"/>
+              </w:rPr>
+            </w:pPr>
+            <w:r>
+              <w:rPr>
+                <w:sz w:val="28"/>
+                <w:szCs w:val="28"/>
+              </w:rPr>
+              <w:t>Audit</w:t>
+            </w:r>
+          </w:p>
+          <w:p>
+            <w:pPr>
+              <w:rPr>
+                <w:sz w:val="28"/>
+                <w:szCs w:val="28"/>
+              </w:rPr>
+            </w:pPr>
+            <w:r>
+              <w:rPr>
+                <w:sz w:val="28"/>
+                <w:szCs w:val="28"/>
+              </w:rPr>
+              <w:t>S</w:t>
+            </w:r>
+            <w:r>
+              <w:rPr>
+                <w:sz w:val="28"/>
+                <w:szCs w:val="28"/>
+              </w:rPr>
+              <w:t>everity</w:t>
+            </w:r>
+          </w:p>
+          <w:p>
+            <w:pPr>
+              <w:rPr>
+                <w:sz w:val="28"/>
+                <w:szCs w:val="28"/>
+              </w:rPr>
+            </w:pPr>
+            <w:r>
+              <w:rPr>
+                <w:sz w:val="28"/>
+                <w:szCs w:val="28"/>
+              </w:rPr>
+              <w:t>module</w:t>
+            </w:r>
+          </w:p>
+        </w:tc>
+        <w:tc>
+          <w:tcPr>
+            <w:tcW w:w="1774" w:type="dxa"/>
+          </w:tcPr>
+          <w:p>
+            <w:pPr>
+              <w:rPr>
+                <w:sz w:val="28"/>
+                <w:szCs w:val="28"/>
+              </w:rPr>
+            </w:pPr>
+            <w:r>
+              <w:rPr>
+                <w:sz w:val="28"/>
+                <w:szCs w:val="28"/>
+              </w:rPr>
+              <w:t>Audit</w:t>
+            </w:r>
+          </w:p>
+          <w:p>
+            <w:pPr>
+              <w:rPr>
+                <w:sz w:val="28"/>
+                <w:szCs w:val="28"/>
+              </w:rPr>
+            </w:pPr>
+            <w:r>
+              <w:rPr>
+                <w:sz w:val="28"/>
+                <w:szCs w:val="28"/>
+              </w:rPr>
+              <w:t>Management</w:t>
+            </w:r>
+          </w:p>
+          <w:p>
+            <w:pPr>
+              <w:rPr>
+                <w:sz w:val="28"/>
+                <w:szCs w:val="28"/>
+              </w:rPr>
+            </w:pPr>
+            <w:r>
+              <w:rPr>
+                <w:sz w:val="28"/>
+                <w:szCs w:val="28"/>
+              </w:rPr>
+              <w:t>Portal</w:t>
+            </w:r>
+          </w:p>
+          <w:p>
+            <w:pPr>
+              <w:rPr>
+                <w:sz w:val="28"/>
+                <w:szCs w:val="28"/>
+              </w:rPr>
+            </w:pPr>
+          </w:p>
+          <w:p>
+            <w:pPr>
+              <w:rPr>
+                <w:sz w:val="28"/>
+                <w:szCs w:val="28"/>
+              </w:rPr>
+            </w:pPr>
+            <w:r>
+              <w:rPr>
+                <w:sz w:val="28"/>
+                <w:szCs w:val="28"/>
+              </w:rPr>
+              <w:t>Authorization</w:t>
+            </w:r>
+          </w:p>
+          <w:p>
+            <w:pPr>
+              <w:rPr>
+                <w:sz w:val="28"/>
+                <w:szCs w:val="28"/>
+              </w:rPr>
+            </w:pPr>
+            <w:r>
+              <w:rPr>
+                <w:sz w:val="28"/>
+                <w:szCs w:val="28"/>
+              </w:rPr>
+              <w:t>Service</w:t>
+            </w:r>
+          </w:p>
+        </w:tc>
+        <w:tc>
+          <w:tcPr>
+            <w:tcW w:w="1503" w:type="dxa"/>
+          </w:tcPr>
+          <w:p>
+            <w:pPr>
+              <w:rPr>
+                <w:sz w:val="28"/>
+                <w:szCs w:val="28"/>
+              </w:rPr>
+            </w:pPr>
+            <w:r>
+              <w:rPr>
+                <w:sz w:val="28"/>
+                <w:szCs w:val="28"/>
+              </w:rPr>
+              <w:t>Audit</w:t>
+            </w:r>
+          </w:p>
+          <w:p>
+            <w:pPr>
+              <w:rPr>
+                <w:sz w:val="28"/>
+                <w:szCs w:val="28"/>
+              </w:rPr>
+            </w:pPr>
+            <w:r>
+              <w:rPr>
+                <w:sz w:val="28"/>
+                <w:szCs w:val="28"/>
+              </w:rPr>
+              <w:t>Benchmark</w:t>
+            </w:r>
+          </w:p>
+          <w:p>
+            <w:pPr>
+              <w:rPr>
+                <w:sz w:val="28"/>
+                <w:szCs w:val="28"/>
+              </w:rPr>
+            </w:pPr>
+            <w:r>
+              <w:rPr>
+                <w:sz w:val="28"/>
+                <w:szCs w:val="28"/>
+              </w:rPr>
+              <w:t>module</w:t>
+            </w:r>
+          </w:p>
+        </w:tc>
+        <w:tc>
+          <w:tcPr>
+            <w:tcW w:w="1437" w:type="dxa"/>
+            <w:shd w:val="clear" w:color="auto" w:fill="A8D08D" w:themeFill="accent6" w:themeFillTint="99"/>
+          </w:tcPr>
+          <w:p>
+            <w:pPr>
+              <w:rPr>
+                <w:sz w:val="28"/>
+                <w:szCs w:val="28"/>
+              </w:rPr>
+            </w:pPr>
+            <w:r>
+              <w:rPr>
+                <w:sz w:val="28"/>
+                <w:szCs w:val="28"/>
+              </w:rPr>
+              <w:t>Database and integration is completed</w:t>
+            </w:r>
+          </w:p>
+        </w:tc>
+      </w:tr>
+      <w:tr>
+        <w:tc>
+          <w:tcPr>
+            <w:tcW w:w="1493" w:type="dxa"/>
+          </w:tcPr>
+          <w:p>
+            <w:pPr>
+              <w:rPr>
+                <w:sz w:val="28"/>
+                <w:szCs w:val="28"/>
+              </w:rPr>
+            </w:pPr>
+            <w:r>
+              <w:rPr>
+                <w:sz w:val="28"/>
+                <w:szCs w:val="28"/>
+              </w:rPr>
+              <w:lastRenderedPageBreak/>
+              <w:t>15</w:t>
+            </w:r>
+            <w:r>
+              <w:rPr>
+                <w:sz w:val="28"/>
+                <w:szCs w:val="28"/>
+              </w:rPr>
+              <w:t>.06.2021</w:t>
+            </w:r>
+          </w:p>
+        </w:tc>
+        <w:tc>
+          <w:tcPr>
+            <w:tcW w:w="1428" w:type="dxa"/>
+          </w:tcPr>
+          <w:p>
+            <w:pPr>
+              <w:rPr>
+                <w:sz w:val="28"/>
+                <w:szCs w:val="28"/>
+              </w:rPr>
+            </w:pPr>
+            <w:r>
+              <w:rPr>
+                <w:sz w:val="28"/>
+                <w:szCs w:val="28"/>
+              </w:rPr>
+              <w:t>Audit Checklist</w:t>
+            </w:r>
+          </w:p>
+          <w:p>
+            <w:pPr>
+              <w:rPr>
+                <w:sz w:val="28"/>
+                <w:szCs w:val="28"/>
+              </w:rPr>
+            </w:pPr>
+            <w:r>
+              <w:rPr>
+                <w:sz w:val="28"/>
+                <w:szCs w:val="28"/>
+              </w:rPr>
+              <w:t>module</w:t>
+            </w:r>
+          </w:p>
+        </w:tc>
+        <w:tc>
+          <w:tcPr>
+            <w:tcW w:w="1381" w:type="dxa"/>
+          </w:tcPr>
+          <w:p>
+            <w:pPr>
+              <w:rPr>
+                <w:sz w:val="28"/>
+                <w:szCs w:val="28"/>
+              </w:rPr>
+            </w:pPr>
+            <w:r>
+              <w:rPr>
+                <w:sz w:val="28"/>
+                <w:szCs w:val="28"/>
+              </w:rPr>
+              <w:t>Audit</w:t>
+            </w:r>
+          </w:p>
+          <w:p>
+            <w:pPr>
+              <w:rPr>
+                <w:sz w:val="28"/>
+                <w:szCs w:val="28"/>
+              </w:rPr>
+            </w:pPr>
+            <w:r>
+              <w:rPr>
+                <w:sz w:val="28"/>
+                <w:szCs w:val="28"/>
+              </w:rPr>
+              <w:t>S</w:t>
+            </w:r>
+            <w:r>
+              <w:rPr>
+                <w:sz w:val="28"/>
+                <w:szCs w:val="28"/>
+              </w:rPr>
+              <w:t>everity</w:t>
+            </w:r>
+          </w:p>
+          <w:p>
+            <w:pPr>
+              <w:rPr>
+                <w:sz w:val="28"/>
+                <w:szCs w:val="28"/>
+              </w:rPr>
+            </w:pPr>
+            <w:r>
+              <w:rPr>
+                <w:sz w:val="28"/>
+                <w:szCs w:val="28"/>
+              </w:rPr>
+              <w:t>module</w:t>
+            </w:r>
+          </w:p>
+        </w:tc>
+        <w:tc>
+          <w:tcPr>
+            <w:tcW w:w="1774" w:type="dxa"/>
+          </w:tcPr>
+          <w:p>
+            <w:pPr>
+              <w:rPr>
+                <w:sz w:val="28"/>
+                <w:szCs w:val="28"/>
+              </w:rPr>
+            </w:pPr>
+            <w:r>
+              <w:rPr>
+                <w:sz w:val="28"/>
+                <w:szCs w:val="28"/>
+              </w:rPr>
+              <w:t>Audit</w:t>
+            </w:r>
+          </w:p>
+          <w:p>
+            <w:pPr>
+              <w:rPr>
+                <w:sz w:val="28"/>
+                <w:szCs w:val="28"/>
+              </w:rPr>
+            </w:pPr>
+            <w:r>
+              <w:rPr>
+                <w:sz w:val="28"/>
+                <w:szCs w:val="28"/>
+              </w:rPr>
+              <w:t>Management</w:t>
+            </w:r>
+          </w:p>
+          <w:p>
+            <w:pPr>
+              <w:rPr>
+                <w:sz w:val="28"/>
+                <w:szCs w:val="28"/>
+              </w:rPr>
+            </w:pPr>
+            <w:r>
+              <w:rPr>
+                <w:sz w:val="28"/>
+                <w:szCs w:val="28"/>
+              </w:rPr>
+              <w:t>Portal</w:t>
+            </w:r>
+          </w:p>
+          <w:p>
+            <w:pPr>
+              <w:rPr>
+                <w:sz w:val="28"/>
+                <w:szCs w:val="28"/>
+              </w:rPr>
+            </w:pPr>
+          </w:p>
+          <w:p>
+            <w:pPr>
+              <w:rPr>
+                <w:sz w:val="28"/>
+                <w:szCs w:val="28"/>
+              </w:rPr>
+            </w:pPr>
+            <w:r>
+              <w:rPr>
+                <w:sz w:val="28"/>
+                <w:szCs w:val="28"/>
+              </w:rPr>
+              <w:t>Authorization</w:t>
+            </w:r>
+          </w:p>
+          <w:p>
+            <w:pPr>
+              <w:rPr>
+                <w:sz w:val="28"/>
+                <w:szCs w:val="28"/>
+              </w:rPr>
+            </w:pPr>
+            <w:r>
+              <w:rPr>
+                <w:sz w:val="28"/>
+                <w:szCs w:val="28"/>
+              </w:rPr>
+              <w:t>Service</w:t>
+            </w:r>
+          </w:p>
+        </w:tc>
+        <w:tc>
+          <w:tcPr>
+            <w:tcW w:w="1503" w:type="dxa"/>
+          </w:tcPr>
+          <w:p>
+            <w:pPr>
+              <w:rPr>
+                <w:sz w:val="28"/>
+                <w:szCs w:val="28"/>
+              </w:rPr>
+            </w:pPr>
+            <w:r>
+              <w:rPr>
+                <w:sz w:val="28"/>
+                <w:szCs w:val="28"/>
+              </w:rPr>
+              <w:t>Audit</w:t>
+            </w:r>
+          </w:p>
+          <w:p>
+            <w:pPr>
+              <w:rPr>
+                <w:sz w:val="28"/>
+                <w:szCs w:val="28"/>
+              </w:rPr>
+            </w:pPr>
+            <w:r>
+              <w:rPr>
+                <w:sz w:val="28"/>
+                <w:szCs w:val="28"/>
+              </w:rPr>
+              <w:t>Benchmark</w:t>
+            </w:r>
+          </w:p>
+          <w:p>
+            <w:pPr>
+              <w:rPr>
+                <w:sz w:val="28"/>
+                <w:szCs w:val="28"/>
+              </w:rPr>
+            </w:pPr>
+            <w:r>
+              <w:rPr>
+                <w:sz w:val="28"/>
+                <w:szCs w:val="28"/>
+              </w:rPr>
+              <w:t>module</w:t>
+            </w:r>
+          </w:p>
+        </w:tc>
+        <w:tc>
+          <w:tcPr>
+            <w:tcW w:w="1437" w:type="dxa"/>
+            <w:shd w:val="clear" w:color="auto" w:fill="A8D08D" w:themeFill="accent6" w:themeFillTint="99"/>
+          </w:tcPr>
+          <w:p>
+            <w:pPr>
+              <w:rPr>
+                <w:sz w:val="28"/>
+                <w:szCs w:val="28"/>
+              </w:rPr>
+            </w:pPr>
+            <w:r>
+              <w:rPr>
+                <w:sz w:val="28"/>
+                <w:szCs w:val="28"/>
+              </w:rPr>
+              <w:t xml:space="preserve">Mvc is completed and testing is in progress </w:t>
             </w:r>
             <w:bookmarkStart w:id="0" w:name="_GoBack"/>
             <w:bookmarkEnd w:id="0"/>
@@ -822,596 +1942,6 @@
         <w:tc>
           <w:tcPr>
             <w:tcW w:w="1493" w:type="dxa"/>
-          </w:tcPr>
-          <w:p>
-            <w:pPr>
-              <w:rPr>
-                <w:sz w:val="28"/>
-                <w:szCs w:val="28"/>
-              </w:rPr>
-            </w:pPr>
-            <w:r>
-              <w:rPr>
-                <w:sz w:val="28"/>
-                <w:szCs w:val="28"/>
-              </w:rPr>
-              <w:t>10</w:t>
-            </w:r>
-            <w:r>
-              <w:rPr>
-                <w:sz w:val="28"/>
-                <w:szCs w:val="28"/>
-              </w:rPr>
-              <w:t>.06.2021</w:t>
-            </w:r>
-          </w:p>
-        </w:tc>
-        <w:tc>
-          <w:tcPr>
-            <w:tcW w:w="1478" w:type="dxa"/>
-          </w:tcPr>
-          <w:p>
-            <w:pPr>
-              <w:rPr>
-                <w:sz w:val="28"/>
-                <w:szCs w:val="28"/>
-              </w:rPr>
-            </w:pPr>
-            <w:r>
-              <w:rPr>
-                <w:sz w:val="28"/>
-                <w:szCs w:val="28"/>
-              </w:rPr>
-              <w:t>Audit Checklist</w:t>
-            </w:r>
-          </w:p>
-          <w:p>
-            <w:pPr>
-              <w:rPr>
-                <w:sz w:val="28"/>
-                <w:szCs w:val="28"/>
-              </w:rPr>
-            </w:pPr>
-            <w:r>
-              <w:rPr>
-                <w:sz w:val="28"/>
-                <w:szCs w:val="28"/>
-              </w:rPr>
-              <w:t>module</w:t>
-            </w:r>
-          </w:p>
-        </w:tc>
-        <w:tc>
-          <w:tcPr>
-            <w:tcW w:w="1413" w:type="dxa"/>
-          </w:tcPr>
-          <w:p>
-            <w:pPr>
-              <w:rPr>
-                <w:sz w:val="28"/>
-                <w:szCs w:val="28"/>
-              </w:rPr>
-            </w:pPr>
-            <w:r>
-              <w:rPr>
-                <w:sz w:val="28"/>
-                <w:szCs w:val="28"/>
-              </w:rPr>
-              <w:t>Audit</w:t>
-            </w:r>
-          </w:p>
-          <w:p>
-            <w:pPr>
-              <w:rPr>
-                <w:sz w:val="28"/>
-                <w:szCs w:val="28"/>
-              </w:rPr>
-            </w:pPr>
-            <w:r>
-              <w:rPr>
-                <w:sz w:val="28"/>
-                <w:szCs w:val="28"/>
-              </w:rPr>
-              <w:t>S</w:t>
-            </w:r>
-            <w:r>
-              <w:rPr>
-                <w:sz w:val="28"/>
-                <w:szCs w:val="28"/>
-              </w:rPr>
-              <w:t>everity</w:t>
-            </w:r>
-          </w:p>
-          <w:p>
-            <w:pPr>
-              <w:rPr>
-                <w:sz w:val="28"/>
-                <w:szCs w:val="28"/>
-              </w:rPr>
-            </w:pPr>
-            <w:r>
-              <w:rPr>
-                <w:sz w:val="28"/>
-                <w:szCs w:val="28"/>
-              </w:rPr>
-              <w:t>module</w:t>
-            </w:r>
-          </w:p>
-        </w:tc>
-        <w:tc>
-          <w:tcPr>
-            <w:tcW w:w="1774" w:type="dxa"/>
-          </w:tcPr>
-          <w:p>
-            <w:pPr>
-              <w:rPr>
-                <w:sz w:val="28"/>
-                <w:szCs w:val="28"/>
-              </w:rPr>
-            </w:pPr>
-            <w:r>
-              <w:rPr>
-                <w:sz w:val="28"/>
-                <w:szCs w:val="28"/>
-              </w:rPr>
-              <w:t>Audit</w:t>
-            </w:r>
-          </w:p>
-          <w:p>
-            <w:pPr>
-              <w:rPr>
-                <w:sz w:val="28"/>
-                <w:szCs w:val="28"/>
-              </w:rPr>
-            </w:pPr>
-            <w:r>
-              <w:rPr>
-                <w:sz w:val="28"/>
-                <w:szCs w:val="28"/>
-              </w:rPr>
-              <w:t>Management</w:t>
-            </w:r>
-          </w:p>
-          <w:p>
-            <w:pPr>
-              <w:rPr>
-                <w:sz w:val="28"/>
-                <w:szCs w:val="28"/>
-              </w:rPr>
-            </w:pPr>
-            <w:r>
-              <w:rPr>
-                <w:sz w:val="28"/>
-                <w:szCs w:val="28"/>
-              </w:rPr>
-              <w:t>Portal</w:t>
-            </w:r>
-          </w:p>
-          <w:p>
-            <w:pPr>
-              <w:rPr>
-                <w:sz w:val="28"/>
-                <w:szCs w:val="28"/>
-              </w:rPr>
-            </w:pPr>
-          </w:p>
-          <w:p>
-            <w:pPr>
-              <w:rPr>
-                <w:sz w:val="28"/>
-                <w:szCs w:val="28"/>
-              </w:rPr>
-            </w:pPr>
-            <w:r>
-              <w:rPr>
-                <w:sz w:val="28"/>
-                <w:szCs w:val="28"/>
-              </w:rPr>
-              <w:t>Authorization</w:t>
-            </w:r>
-          </w:p>
-          <w:p>
-            <w:pPr>
-              <w:rPr>
-                <w:sz w:val="28"/>
-                <w:szCs w:val="28"/>
-              </w:rPr>
-            </w:pPr>
-            <w:r>
-              <w:rPr>
-                <w:sz w:val="28"/>
-                <w:szCs w:val="28"/>
-              </w:rPr>
-              <w:t>Service</w:t>
-            </w:r>
-          </w:p>
-        </w:tc>
-        <w:tc>
-          <w:tcPr>
-            <w:tcW w:w="1503" w:type="dxa"/>
-          </w:tcPr>
-          <w:p>
-            <w:pPr>
-              <w:rPr>
-                <w:sz w:val="28"/>
-                <w:szCs w:val="28"/>
-              </w:rPr>
-            </w:pPr>
-            <w:r>
-              <w:rPr>
-                <w:sz w:val="28"/>
-                <w:szCs w:val="28"/>
-              </w:rPr>
-              <w:t>Audit</w:t>
-            </w:r>
-          </w:p>
-          <w:p>
-            <w:pPr>
-              <w:rPr>
-                <w:sz w:val="28"/>
-                <w:szCs w:val="28"/>
-              </w:rPr>
-            </w:pPr>
-            <w:r>
-              <w:rPr>
-                <w:sz w:val="28"/>
-                <w:szCs w:val="28"/>
-              </w:rPr>
-              <w:t>Benchmark</w:t>
-            </w:r>
-          </w:p>
-          <w:p>
-            <w:pPr>
-              <w:rPr>
-                <w:sz w:val="28"/>
-                <w:szCs w:val="28"/>
-              </w:rPr>
-            </w:pPr>
-            <w:r>
-              <w:rPr>
-                <w:sz w:val="28"/>
-                <w:szCs w:val="28"/>
-              </w:rPr>
-              <w:t>module</w:t>
-            </w:r>
-          </w:p>
-        </w:tc>
-        <w:tc>
-          <w:tcPr>
-            <w:tcW w:w="1355" w:type="dxa"/>
-            <w:shd w:val="clear" w:color="auto" w:fill="A8D08D" w:themeFill="accent6" w:themeFillTint="99"/>
-          </w:tcPr>
-          <w:p>
-            <w:pPr>
-              <w:rPr>
-                <w:sz w:val="28"/>
-                <w:szCs w:val="28"/>
-              </w:rPr>
-            </w:pPr>
-            <w:r>
-              <w:rPr>
-                <w:sz w:val="28"/>
-                <w:szCs w:val="28"/>
-              </w:rPr>
-              <w:t>Entity design completed</w:t>
-            </w:r>
-          </w:p>
-        </w:tc>
-      </w:tr>
-      <w:tr>
-        <w:tc>
-          <w:tcPr>
-            <w:tcW w:w="1493" w:type="dxa"/>
-          </w:tcPr>
-          <w:p>
-            <w:pPr>
-              <w:rPr>
-                <w:sz w:val="28"/>
-                <w:szCs w:val="28"/>
-              </w:rPr>
-            </w:pPr>
-            <w:r>
-              <w:rPr>
-                <w:sz w:val="28"/>
-                <w:szCs w:val="28"/>
-              </w:rPr>
-              <w:t>10</w:t>
-            </w:r>
-            <w:r>
-              <w:rPr>
-                <w:sz w:val="28"/>
-                <w:szCs w:val="28"/>
-              </w:rPr>
-              <w:t>.06.2021</w:t>
-            </w:r>
-          </w:p>
-        </w:tc>
-        <w:tc>
-          <w:tcPr>
-            <w:tcW w:w="1478" w:type="dxa"/>
-          </w:tcPr>
-          <w:p>
-            <w:pPr>
-              <w:rPr>
-                <w:sz w:val="28"/>
-                <w:szCs w:val="28"/>
-              </w:rPr>
-            </w:pPr>
-            <w:r>
-              <w:rPr>
-                <w:sz w:val="28"/>
-                <w:szCs w:val="28"/>
-              </w:rPr>
-              <w:t>Audit Checklist</w:t>
-            </w:r>
-          </w:p>
-          <w:p>
-            <w:pPr>
-              <w:rPr>
-                <w:sz w:val="28"/>
-                <w:szCs w:val="28"/>
-              </w:rPr>
-            </w:pPr>
-            <w:r>
-              <w:rPr>
-                <w:sz w:val="28"/>
-                <w:szCs w:val="28"/>
-              </w:rPr>
-              <w:t>module</w:t>
-            </w:r>
-          </w:p>
-        </w:tc>
-        <w:tc>
-          <w:tcPr>
-            <w:tcW w:w="1413" w:type="dxa"/>
-          </w:tcPr>
-          <w:p>
-            <w:pPr>
-              <w:rPr>
-                <w:sz w:val="28"/>
-                <w:szCs w:val="28"/>
-              </w:rPr>
-            </w:pPr>
-            <w:r>
-              <w:rPr>
-                <w:sz w:val="28"/>
-                <w:szCs w:val="28"/>
-              </w:rPr>
-              <w:t>Audit</w:t>
-            </w:r>
-          </w:p>
-          <w:p>
-            <w:pPr>
-              <w:rPr>
-                <w:sz w:val="28"/>
-                <w:szCs w:val="28"/>
-              </w:rPr>
-            </w:pPr>
-            <w:r>
-              <w:rPr>
-                <w:sz w:val="28"/>
-                <w:szCs w:val="28"/>
-              </w:rPr>
-              <w:t>S</w:t>
-            </w:r>
-            <w:r>
-              <w:rPr>
-                <w:sz w:val="28"/>
-                <w:szCs w:val="28"/>
-              </w:rPr>
-              <w:t>everity</w:t>
-            </w:r>
-          </w:p>
-          <w:p>
-            <w:pPr>
-              <w:rPr>
-                <w:sz w:val="28"/>
-                <w:szCs w:val="28"/>
-              </w:rPr>
-            </w:pPr>
-            <w:r>
-              <w:rPr>
-                <w:sz w:val="28"/>
-                <w:szCs w:val="28"/>
-              </w:rPr>
-              <w:t>module</w:t>
-            </w:r>
-          </w:p>
-        </w:tc>
-        <w:tc>
-          <w:tcPr>
-            <w:tcW w:w="1774" w:type="dxa"/>
-          </w:tcPr>
-          <w:p>
-            <w:pPr>
-              <w:rPr>
-                <w:sz w:val="28"/>
-                <w:szCs w:val="28"/>
-              </w:rPr>
-            </w:pPr>
-            <w:r>
-              <w:rPr>
-                <w:sz w:val="28"/>
-                <w:szCs w:val="28"/>
-              </w:rPr>
-              <w:t>Audit</w:t>
-            </w:r>
-          </w:p>
-          <w:p>
-            <w:pPr>
-              <w:rPr>
-                <w:sz w:val="28"/>
-                <w:szCs w:val="28"/>
-              </w:rPr>
-            </w:pPr>
-            <w:r>
-              <w:rPr>
-                <w:sz w:val="28"/>
-                <w:szCs w:val="28"/>
-              </w:rPr>
-              <w:t>Management</w:t>
-            </w:r>
-          </w:p>
-          <w:p>
-            <w:pPr>
-              <w:rPr>
-                <w:sz w:val="28"/>
-                <w:szCs w:val="28"/>
-              </w:rPr>
-            </w:pPr>
-            <w:r>
-              <w:rPr>
-                <w:sz w:val="28"/>
-                <w:szCs w:val="28"/>
-              </w:rPr>
-              <w:t>Portal</w:t>
-            </w:r>
-          </w:p>
-          <w:p>
-            <w:pPr>
-              <w:rPr>
-                <w:sz w:val="28"/>
-                <w:szCs w:val="28"/>
-              </w:rPr>
-            </w:pPr>
-          </w:p>
-          <w:p>
-            <w:pPr>
-              <w:rPr>
-                <w:sz w:val="28"/>
-                <w:szCs w:val="28"/>
-              </w:rPr>
-            </w:pPr>
-            <w:r>
-              <w:rPr>
-                <w:sz w:val="28"/>
-                <w:szCs w:val="28"/>
-              </w:rPr>
-              <w:t>Authorization</w:t>
-            </w:r>
-          </w:p>
-          <w:p>
-            <w:pPr>
-              <w:rPr>
-                <w:sz w:val="28"/>
-                <w:szCs w:val="28"/>
-              </w:rPr>
-            </w:pPr>
-            <w:r>
-              <w:rPr>
-                <w:sz w:val="28"/>
-                <w:szCs w:val="28"/>
-              </w:rPr>
-              <w:t>Service</w:t>
-            </w:r>
-          </w:p>
-        </w:tc>
-        <w:tc>
-          <w:tcPr>
-            <w:tcW w:w="1503" w:type="dxa"/>
-          </w:tcPr>
-          <w:p>
-            <w:pPr>
-              <w:rPr>
-                <w:sz w:val="28"/>
-                <w:szCs w:val="28"/>
-              </w:rPr>
-            </w:pPr>
-            <w:r>
-              <w:rPr>
-                <w:sz w:val="28"/>
-                <w:szCs w:val="28"/>
-              </w:rPr>
-              <w:t>Audit</w:t>
-            </w:r>
-          </w:p>
-          <w:p>
-            <w:pPr>
-              <w:rPr>
-                <w:sz w:val="28"/>
-                <w:szCs w:val="28"/>
-              </w:rPr>
-            </w:pPr>
-            <w:r>
-              <w:rPr>
-                <w:sz w:val="28"/>
-                <w:szCs w:val="28"/>
-              </w:rPr>
-              <w:t>Benchmark</w:t>
-            </w:r>
-          </w:p>
-          <w:p>
-            <w:pPr>
-              <w:rPr>
-                <w:sz w:val="28"/>
-                <w:szCs w:val="28"/>
-              </w:rPr>
-            </w:pPr>
-            <w:r>
-              <w:rPr>
-                <w:sz w:val="28"/>
-                <w:szCs w:val="28"/>
-              </w:rPr>
-              <w:t>module</w:t>
-            </w:r>
-          </w:p>
-        </w:tc>
-        <w:tc>
-          <w:tcPr>
-            <w:tcW w:w="1355" w:type="dxa"/>
-            <w:shd w:val="clear" w:color="auto" w:fill="A8D08D" w:themeFill="accent6" w:themeFillTint="99"/>
-          </w:tcPr>
-          <w:p>
-            <w:pPr>
-              <w:rPr>
-                <w:sz w:val="28"/>
-                <w:szCs w:val="28"/>
-              </w:rPr>
-            </w:pPr>
-            <w:r>
-              <w:rPr>
-                <w:sz w:val="28"/>
-                <w:szCs w:val="28"/>
-              </w:rPr>
-              <w:t>Prototype for all</w:t>
-            </w:r>
-          </w:p>
-          <w:p>
-            <w:pPr>
-              <w:rPr>
-                <w:sz w:val="28"/>
-                <w:szCs w:val="28"/>
-              </w:rPr>
-            </w:pPr>
-            <w:r>
-              <w:rPr>
-                <w:sz w:val="28"/>
-                <w:szCs w:val="28"/>
-              </w:rPr>
-              <w:t>Services</w:t>
-            </w:r>
-          </w:p>
-          <w:p>
-            <w:pPr>
-              <w:rPr>
-                <w:sz w:val="28"/>
-                <w:szCs w:val="28"/>
-              </w:rPr>
-            </w:pPr>
-            <w:r>
-              <w:rPr>
-                <w:sz w:val="28"/>
-                <w:szCs w:val="28"/>
-              </w:rPr>
-              <w:t>completed</w:t>
-            </w:r>
-          </w:p>
-        </w:tc>
-      </w:tr>
-      <w:tr>
-        <w:tc>
-          <w:tcPr>
-            <w:tcW w:w="1493" w:type="dxa"/>
             <w:shd w:val="clear" w:color="auto" w:fill="F4B083" w:themeFill="accent2" w:themeFillTint="99"/>
           </w:tcPr>
           <w:p>
@@ -1461,7 +1991,7 @@
         </w:tc>
         <w:tc>
           <w:tcPr>
-            <w:tcW w:w="1478" w:type="dxa"/>
+            <w:tcW w:w="1428" w:type="dxa"/>
             <w:shd w:val="clear" w:color="auto" w:fill="A8D08D" w:themeFill="accent6" w:themeFillTint="99"/>
           </w:tcPr>
           <w:p>
@@ -1484,13 +2014,13 @@
                 <w:sz w:val="26"/>
                 <w:szCs w:val="26"/>
               </w:rPr>
-              <w:t>In Progress</w:t>
-            </w:r>
-          </w:p>
-        </w:tc>
-        <w:tc>
-          <w:tcPr>
-            <w:tcW w:w="1413" w:type="dxa"/>
+              <w:t>completed</w:t>
+            </w:r>
+          </w:p>
+        </w:tc>
+        <w:tc>
+          <w:tcPr>
+            <w:tcW w:w="1381" w:type="dxa"/>
             <w:shd w:val="clear" w:color="auto" w:fill="A8D08D" w:themeFill="accent6" w:themeFillTint="99"/>
           </w:tcPr>
           <w:p>
@@ -1513,7 +2043,7 @@
                 <w:sz w:val="26"/>
                 <w:szCs w:val="26"/>
               </w:rPr>
-              <w:t>In Progress</w:t>
+              <w:t>completed</w:t>
             </w:r>
           </w:p>
         </w:tc>
@@ -1542,7 +2072,7 @@
                 <w:sz w:val="26"/>
                 <w:szCs w:val="26"/>
               </w:rPr>
-              <w:t>In Progress</w:t>
+              <w:t>completed</w:t>
             </w:r>
           </w:p>
         </w:tc>
@@ -1571,13 +2101,13 @@
                 <w:sz w:val="26"/>
                 <w:szCs w:val="26"/>
               </w:rPr>
-              <w:t>In Progress</w:t>
-            </w:r>
-          </w:p>
-        </w:tc>
-        <w:tc>
-          <w:tcPr>
-            <w:tcW w:w="1355" w:type="dxa"/>
+              <w:t>completed</w:t>
+            </w:r>
+          </w:p>
+        </w:tc>
+        <w:tc>
+          <w:tcPr>
+            <w:tcW w:w="1437" w:type="dxa"/>
             <w:shd w:val="clear" w:color="auto" w:fill="A8D08D" w:themeFill="accent6" w:themeFillTint="99"/>
           </w:tcPr>
           <w:p/>

</xml_diff>

<commit_message>
added comments and logs for all services
</commit_message>
<xml_diff>
--- a/docs/POD 2 status.docx
+++ b/docs/POD 2 status.docx
@@ -7,16 +7,17 @@
       <w:tblPr>
         <w:tblStyle w:val="TableGrid"/>
         <w:tblpPr w:leftFromText="180" w:rightFromText="180" w:vertAnchor="text" w:horzAnchor="margin" w:tblpY="2747"/>
-        <w:tblW w:w="0" w:type="auto"/>
+        <w:tblW w:w="9209" w:type="dxa"/>
+        <w:tblLayout w:type="fixed"/>
         <w:tblLook w:val="04A0" w:firstRow="1" w:lastRow="0" w:firstColumn="1" w:lastColumn="0" w:noHBand="0" w:noVBand="1"/>
       </w:tblPr>
       <w:tblGrid>
-        <w:gridCol w:w="1493"/>
-        <w:gridCol w:w="1399"/>
-        <w:gridCol w:w="1370"/>
-        <w:gridCol w:w="1774"/>
-        <w:gridCol w:w="1503"/>
-        <w:gridCol w:w="1477"/>
+        <w:gridCol w:w="1555"/>
+        <w:gridCol w:w="1417"/>
+        <w:gridCol w:w="1418"/>
+        <w:gridCol w:w="1417"/>
+        <w:gridCol w:w="1418"/>
+        <w:gridCol w:w="1984"/>
       </w:tblGrid>
       <w:tr>
         <w:trPr>
@@ -24,7 +25,7 @@
         </w:trPr>
         <w:tc>
           <w:tcPr>
-            <w:tcW w:w="1493" w:type="dxa"/>
+            <w:tcW w:w="1555" w:type="dxa"/>
             <w:vMerge w:val="restart"/>
             <w:shd w:val="clear" w:color="auto" w:fill="F4B083" w:themeFill="accent2" w:themeFillTint="99"/>
           </w:tcPr>
@@ -66,7 +67,7 @@
         </w:tc>
         <w:tc>
           <w:tcPr>
-            <w:tcW w:w="1428" w:type="dxa"/>
+            <w:tcW w:w="1417" w:type="dxa"/>
             <w:shd w:val="clear" w:color="auto" w:fill="8496B0" w:themeFill="text2" w:themeFillTint="99"/>
           </w:tcPr>
           <w:p>
@@ -129,7 +130,7 @@
         </w:tc>
         <w:tc>
           <w:tcPr>
-            <w:tcW w:w="1381" w:type="dxa"/>
+            <w:tcW w:w="1418" w:type="dxa"/>
             <w:shd w:val="clear" w:color="auto" w:fill="8496B0" w:themeFill="text2" w:themeFillTint="99"/>
           </w:tcPr>
           <w:p>
@@ -182,7 +183,7 @@
         </w:tc>
         <w:tc>
           <w:tcPr>
-            <w:tcW w:w="1774" w:type="dxa"/>
+            <w:tcW w:w="1417" w:type="dxa"/>
             <w:shd w:val="clear" w:color="auto" w:fill="8496B0" w:themeFill="text2" w:themeFillTint="99"/>
           </w:tcPr>
           <w:p>
@@ -235,7 +236,7 @@
         </w:tc>
         <w:tc>
           <w:tcPr>
-            <w:tcW w:w="1503" w:type="dxa"/>
+            <w:tcW w:w="1418" w:type="dxa"/>
             <w:shd w:val="clear" w:color="auto" w:fill="8496B0" w:themeFill="text2" w:themeFillTint="99"/>
           </w:tcPr>
           <w:p>
@@ -297,7 +298,7 @@
         </w:tc>
         <w:tc>
           <w:tcPr>
-            <w:tcW w:w="1437" w:type="dxa"/>
+            <w:tcW w:w="1984" w:type="dxa"/>
             <w:vMerge w:val="restart"/>
             <w:shd w:val="clear" w:color="auto" w:fill="F4B083" w:themeFill="accent2" w:themeFillTint="99"/>
           </w:tcPr>
@@ -364,7 +365,7 @@
       <w:tr>
         <w:tc>
           <w:tcPr>
-            <w:tcW w:w="1493" w:type="dxa"/>
+            <w:tcW w:w="1555" w:type="dxa"/>
             <w:vMerge/>
             <w:shd w:val="clear" w:color="auto" w:fill="F4B083" w:themeFill="accent2" w:themeFillTint="99"/>
           </w:tcPr>
@@ -379,55 +380,83 @@
         </w:tc>
         <w:tc>
           <w:tcPr>
-            <w:tcW w:w="1428" w:type="dxa"/>
-          </w:tcPr>
-          <w:p>
-            <w:pPr>
-              <w:rPr>
-                <w:sz w:val="28"/>
-                <w:szCs w:val="28"/>
-              </w:rPr>
-            </w:pPr>
-            <w:r>
-              <w:rPr>
-                <w:sz w:val="28"/>
-                <w:szCs w:val="28"/>
-              </w:rPr>
-              <w:t>Parna Mondal</w:t>
-            </w:r>
-          </w:p>
-        </w:tc>
-        <w:tc>
-          <w:tcPr>
-            <w:tcW w:w="1381" w:type="dxa"/>
-          </w:tcPr>
-          <w:p>
-            <w:pPr>
-              <w:rPr>
-                <w:sz w:val="28"/>
-                <w:szCs w:val="28"/>
-              </w:rPr>
-            </w:pPr>
-            <w:r>
-              <w:rPr>
-                <w:sz w:val="28"/>
-                <w:szCs w:val="28"/>
-              </w:rPr>
-              <w:t>Kavipriya N</w:t>
-            </w:r>
-          </w:p>
-        </w:tc>
-        <w:tc>
-          <w:tcPr>
-            <w:tcW w:w="1774" w:type="dxa"/>
-          </w:tcPr>
-          <w:p>
-            <w:pPr>
-              <w:rPr>
-                <w:sz w:val="28"/>
-                <w:szCs w:val="28"/>
-              </w:rPr>
-            </w:pPr>
+            <w:tcW w:w="1417" w:type="dxa"/>
+          </w:tcPr>
+          <w:p>
+            <w:pPr>
+              <w:rPr>
+                <w:sz w:val="28"/>
+                <w:szCs w:val="28"/>
+              </w:rPr>
+            </w:pPr>
+            <w:proofErr w:type="spellStart"/>
+            <w:r>
+              <w:rPr>
+                <w:sz w:val="28"/>
+                <w:szCs w:val="28"/>
+              </w:rPr>
+              <w:t>Parna</w:t>
+            </w:r>
+            <w:proofErr w:type="spellEnd"/>
+            <w:r>
+              <w:rPr>
+                <w:sz w:val="28"/>
+                <w:szCs w:val="28"/>
+              </w:rPr>
+              <w:t xml:space="preserve"> </w:t>
+            </w:r>
+            <w:proofErr w:type="spellStart"/>
+            <w:r>
+              <w:rPr>
+                <w:sz w:val="28"/>
+                <w:szCs w:val="28"/>
+              </w:rPr>
+              <w:t>Mondal</w:t>
+            </w:r>
+            <w:proofErr w:type="spellEnd"/>
+          </w:p>
+        </w:tc>
+        <w:tc>
+          <w:tcPr>
+            <w:tcW w:w="1418" w:type="dxa"/>
+          </w:tcPr>
+          <w:p>
+            <w:pPr>
+              <w:rPr>
+                <w:sz w:val="28"/>
+                <w:szCs w:val="28"/>
+              </w:rPr>
+            </w:pPr>
+            <w:proofErr w:type="spellStart"/>
+            <w:r>
+              <w:rPr>
+                <w:sz w:val="28"/>
+                <w:szCs w:val="28"/>
+              </w:rPr>
+              <w:t>Kavipriya</w:t>
+            </w:r>
+            <w:proofErr w:type="spellEnd"/>
+            <w:r>
+              <w:rPr>
+                <w:sz w:val="28"/>
+                <w:szCs w:val="28"/>
+              </w:rPr>
+              <w:t xml:space="preserve"> N</w:t>
+            </w:r>
+          </w:p>
+        </w:tc>
+        <w:tc>
+          <w:tcPr>
+            <w:tcW w:w="1417" w:type="dxa"/>
+          </w:tcPr>
+          <w:p>
+            <w:pPr>
+              <w:rPr>
+                <w:sz w:val="28"/>
+                <w:szCs w:val="28"/>
+              </w:rPr>
+            </w:pPr>
+            <w:proofErr w:type="spellStart"/>
             <w:r>
               <w:rPr>
                 <w:sz w:val="28"/>
@@ -435,14 +464,16 @@
               </w:rPr>
               <w:t>Kalimuthu</w:t>
             </w:r>
-          </w:p>
-          <w:p>
-            <w:pPr>
-              <w:rPr>
-                <w:sz w:val="28"/>
-                <w:szCs w:val="28"/>
-              </w:rPr>
-            </w:pPr>
+            <w:proofErr w:type="spellEnd"/>
+          </w:p>
+          <w:p>
+            <w:pPr>
+              <w:rPr>
+                <w:sz w:val="28"/>
+                <w:szCs w:val="28"/>
+              </w:rPr>
+            </w:pPr>
+            <w:proofErr w:type="spellStart"/>
             <w:r>
               <w:rPr>
                 <w:sz w:val="28"/>
@@ -464,19 +495,20 @@
               </w:rPr>
               <w:t>i</w:t>
             </w:r>
-          </w:p>
-          <w:p>
-            <w:pPr>
-              <w:rPr>
-                <w:sz w:val="28"/>
-                <w:szCs w:val="28"/>
-              </w:rPr>
-            </w:pPr>
-          </w:p>
-        </w:tc>
-        <w:tc>
-          <w:tcPr>
-            <w:tcW w:w="1503" w:type="dxa"/>
+            <w:proofErr w:type="spellEnd"/>
+          </w:p>
+          <w:p>
+            <w:pPr>
+              <w:rPr>
+                <w:sz w:val="28"/>
+                <w:szCs w:val="28"/>
+              </w:rPr>
+            </w:pPr>
+          </w:p>
+        </w:tc>
+        <w:tc>
+          <w:tcPr>
+            <w:tcW w:w="1418" w:type="dxa"/>
           </w:tcPr>
           <w:p>
             <w:pPr>
@@ -500,6 +532,7 @@
                 <w:szCs w:val="28"/>
               </w:rPr>
             </w:pPr>
+            <w:proofErr w:type="spellStart"/>
             <w:r>
               <w:rPr>
                 <w:sz w:val="28"/>
@@ -507,11 +540,12 @@
               </w:rPr>
               <w:t>Bisht</w:t>
             </w:r>
-          </w:p>
-        </w:tc>
-        <w:tc>
-          <w:tcPr>
-            <w:tcW w:w="1437" w:type="dxa"/>
+            <w:proofErr w:type="spellEnd"/>
+          </w:p>
+        </w:tc>
+        <w:tc>
+          <w:tcPr>
+            <w:tcW w:w="1984" w:type="dxa"/>
             <w:vMerge/>
             <w:shd w:val="clear" w:color="auto" w:fill="F4B083" w:themeFill="accent2" w:themeFillTint="99"/>
           </w:tcPr>
@@ -521,7 +555,7 @@
       <w:tr>
         <w:tc>
           <w:tcPr>
-            <w:tcW w:w="1493" w:type="dxa"/>
+            <w:tcW w:w="1555" w:type="dxa"/>
           </w:tcPr>
           <w:p>
             <w:pPr>
@@ -541,7 +575,7 @@
         </w:tc>
         <w:tc>
           <w:tcPr>
-            <w:tcW w:w="1428" w:type="dxa"/>
+            <w:tcW w:w="1417" w:type="dxa"/>
           </w:tcPr>
           <w:p>
             <w:pPr>
@@ -576,7 +610,7 @@
         </w:tc>
         <w:tc>
           <w:tcPr>
-            <w:tcW w:w="1381" w:type="dxa"/>
+            <w:tcW w:w="1418" w:type="dxa"/>
           </w:tcPr>
           <w:p>
             <w:pPr>
@@ -633,7 +667,7 @@
         </w:tc>
         <w:tc>
           <w:tcPr>
-            <w:tcW w:w="1774" w:type="dxa"/>
+            <w:tcW w:w="1417" w:type="dxa"/>
           </w:tcPr>
           <w:p>
             <w:pPr>
@@ -721,7 +755,7 @@
         </w:tc>
         <w:tc>
           <w:tcPr>
-            <w:tcW w:w="1503" w:type="dxa"/>
+            <w:tcW w:w="1418" w:type="dxa"/>
           </w:tcPr>
           <w:p>
             <w:pPr>
@@ -771,7 +805,7 @@
         </w:tc>
         <w:tc>
           <w:tcPr>
-            <w:tcW w:w="1437" w:type="dxa"/>
+            <w:tcW w:w="1984" w:type="dxa"/>
             <w:shd w:val="clear" w:color="auto" w:fill="A8D08D" w:themeFill="accent6" w:themeFillTint="99"/>
           </w:tcPr>
           <w:p>
@@ -788,7 +822,7 @@
       <w:tr>
         <w:tc>
           <w:tcPr>
-            <w:tcW w:w="1493" w:type="dxa"/>
+            <w:tcW w:w="1555" w:type="dxa"/>
           </w:tcPr>
           <w:p>
             <w:pPr>
@@ -815,7 +849,7 @@
         </w:tc>
         <w:tc>
           <w:tcPr>
-            <w:tcW w:w="1428" w:type="dxa"/>
+            <w:tcW w:w="1417" w:type="dxa"/>
           </w:tcPr>
           <w:p>
             <w:pPr>
@@ -850,7 +884,7 @@
         </w:tc>
         <w:tc>
           <w:tcPr>
-            <w:tcW w:w="1381" w:type="dxa"/>
+            <w:tcW w:w="1418" w:type="dxa"/>
           </w:tcPr>
           <w:p>
             <w:pPr>
@@ -907,7 +941,7 @@
         </w:tc>
         <w:tc>
           <w:tcPr>
-            <w:tcW w:w="1774" w:type="dxa"/>
+            <w:tcW w:w="1417" w:type="dxa"/>
           </w:tcPr>
           <w:p>
             <w:pPr>
@@ -995,7 +1029,7 @@
         </w:tc>
         <w:tc>
           <w:tcPr>
-            <w:tcW w:w="1503" w:type="dxa"/>
+            <w:tcW w:w="1418" w:type="dxa"/>
           </w:tcPr>
           <w:p>
             <w:pPr>
@@ -1045,7 +1079,7 @@
         </w:tc>
         <w:tc>
           <w:tcPr>
-            <w:tcW w:w="1437" w:type="dxa"/>
+            <w:tcW w:w="1984" w:type="dxa"/>
             <w:shd w:val="clear" w:color="auto" w:fill="A8D08D" w:themeFill="accent6" w:themeFillTint="99"/>
           </w:tcPr>
           <w:p>
@@ -1068,7 +1102,7 @@
       <w:tr>
         <w:tc>
           <w:tcPr>
-            <w:tcW w:w="1493" w:type="dxa"/>
+            <w:tcW w:w="1555" w:type="dxa"/>
           </w:tcPr>
           <w:p>
             <w:pPr>
@@ -1095,7 +1129,7 @@
         </w:tc>
         <w:tc>
           <w:tcPr>
-            <w:tcW w:w="1428" w:type="dxa"/>
+            <w:tcW w:w="1417" w:type="dxa"/>
           </w:tcPr>
           <w:p>
             <w:pPr>
@@ -1130,7 +1164,7 @@
         </w:tc>
         <w:tc>
           <w:tcPr>
-            <w:tcW w:w="1381" w:type="dxa"/>
+            <w:tcW w:w="1418" w:type="dxa"/>
           </w:tcPr>
           <w:p>
             <w:pPr>
@@ -1187,7 +1221,7 @@
         </w:tc>
         <w:tc>
           <w:tcPr>
-            <w:tcW w:w="1774" w:type="dxa"/>
+            <w:tcW w:w="1417" w:type="dxa"/>
           </w:tcPr>
           <w:p>
             <w:pPr>
@@ -1275,7 +1309,7 @@
         </w:tc>
         <w:tc>
           <w:tcPr>
-            <w:tcW w:w="1503" w:type="dxa"/>
+            <w:tcW w:w="1418" w:type="dxa"/>
           </w:tcPr>
           <w:p>
             <w:pPr>
@@ -1325,7 +1359,7 @@
         </w:tc>
         <w:tc>
           <w:tcPr>
-            <w:tcW w:w="1437" w:type="dxa"/>
+            <w:tcW w:w="1984" w:type="dxa"/>
             <w:shd w:val="clear" w:color="auto" w:fill="A8D08D" w:themeFill="accent6" w:themeFillTint="99"/>
           </w:tcPr>
           <w:p>
@@ -1378,20 +1412,21 @@
       <w:tr>
         <w:tc>
           <w:tcPr>
-            <w:tcW w:w="1493" w:type="dxa"/>
-          </w:tcPr>
-          <w:p>
-            <w:pPr>
-              <w:rPr>
-                <w:sz w:val="28"/>
-                <w:szCs w:val="28"/>
-              </w:rPr>
-            </w:pPr>
-            <w:r>
-              <w:rPr>
-                <w:sz w:val="28"/>
-                <w:szCs w:val="28"/>
-              </w:rPr>
+            <w:tcW w:w="1555" w:type="dxa"/>
+          </w:tcPr>
+          <w:p>
+            <w:pPr>
+              <w:rPr>
+                <w:sz w:val="28"/>
+                <w:szCs w:val="28"/>
+              </w:rPr>
+            </w:pPr>
+            <w:r>
+              <w:rPr>
+                <w:sz w:val="28"/>
+                <w:szCs w:val="28"/>
+              </w:rPr>
+              <w:lastRenderedPageBreak/>
               <w:t>14</w:t>
             </w:r>
             <w:r>
@@ -1405,7 +1440,7 @@
         </w:tc>
         <w:tc>
           <w:tcPr>
-            <w:tcW w:w="1428" w:type="dxa"/>
+            <w:tcW w:w="1417" w:type="dxa"/>
           </w:tcPr>
           <w:p>
             <w:pPr>
@@ -1440,7 +1475,7 @@
         </w:tc>
         <w:tc>
           <w:tcPr>
-            <w:tcW w:w="1381" w:type="dxa"/>
+            <w:tcW w:w="1418" w:type="dxa"/>
           </w:tcPr>
           <w:p>
             <w:pPr>
@@ -1497,7 +1532,7 @@
         </w:tc>
         <w:tc>
           <w:tcPr>
-            <w:tcW w:w="1774" w:type="dxa"/>
+            <w:tcW w:w="1417" w:type="dxa"/>
           </w:tcPr>
           <w:p>
             <w:pPr>
@@ -1585,7 +1620,7 @@
         </w:tc>
         <w:tc>
           <w:tcPr>
-            <w:tcW w:w="1503" w:type="dxa"/>
+            <w:tcW w:w="1418" w:type="dxa"/>
           </w:tcPr>
           <w:p>
             <w:pPr>
@@ -1635,7 +1670,7 @@
         </w:tc>
         <w:tc>
           <w:tcPr>
-            <w:tcW w:w="1437" w:type="dxa"/>
+            <w:tcW w:w="1984" w:type="dxa"/>
             <w:shd w:val="clear" w:color="auto" w:fill="A8D08D" w:themeFill="accent6" w:themeFillTint="99"/>
           </w:tcPr>
           <w:p>
@@ -1658,21 +1693,20 @@
       <w:tr>
         <w:tc>
           <w:tcPr>
-            <w:tcW w:w="1493" w:type="dxa"/>
-          </w:tcPr>
-          <w:p>
-            <w:pPr>
-              <w:rPr>
-                <w:sz w:val="28"/>
-                <w:szCs w:val="28"/>
-              </w:rPr>
-            </w:pPr>
-            <w:r>
-              <w:rPr>
-                <w:sz w:val="28"/>
-                <w:szCs w:val="28"/>
-              </w:rPr>
-              <w:lastRenderedPageBreak/>
+            <w:tcW w:w="1555" w:type="dxa"/>
+          </w:tcPr>
+          <w:p>
+            <w:pPr>
+              <w:rPr>
+                <w:sz w:val="28"/>
+                <w:szCs w:val="28"/>
+              </w:rPr>
+            </w:pPr>
+            <w:r>
+              <w:rPr>
+                <w:sz w:val="28"/>
+                <w:szCs w:val="28"/>
+              </w:rPr>
               <w:t>15</w:t>
             </w:r>
             <w:r>
@@ -1686,7 +1720,7 @@
         </w:tc>
         <w:tc>
           <w:tcPr>
-            <w:tcW w:w="1428" w:type="dxa"/>
+            <w:tcW w:w="1417" w:type="dxa"/>
           </w:tcPr>
           <w:p>
             <w:pPr>
@@ -1721,7 +1755,7 @@
         </w:tc>
         <w:tc>
           <w:tcPr>
-            <w:tcW w:w="1381" w:type="dxa"/>
+            <w:tcW w:w="1418" w:type="dxa"/>
           </w:tcPr>
           <w:p>
             <w:pPr>
@@ -1778,7 +1812,7 @@
         </w:tc>
         <w:tc>
           <w:tcPr>
-            <w:tcW w:w="1774" w:type="dxa"/>
+            <w:tcW w:w="1417" w:type="dxa"/>
           </w:tcPr>
           <w:p>
             <w:pPr>
@@ -1866,7 +1900,7 @@
         </w:tc>
         <w:tc>
           <w:tcPr>
-            <w:tcW w:w="1503" w:type="dxa"/>
+            <w:tcW w:w="1418" w:type="dxa"/>
           </w:tcPr>
           <w:p>
             <w:pPr>
@@ -1916,7 +1950,7 @@
         </w:tc>
         <w:tc>
           <w:tcPr>
-            <w:tcW w:w="1437" w:type="dxa"/>
+            <w:tcW w:w="1984" w:type="dxa"/>
             <w:shd w:val="clear" w:color="auto" w:fill="A8D08D" w:themeFill="accent6" w:themeFillTint="99"/>
           </w:tcPr>
           <w:p>
@@ -1926,22 +1960,339 @@
                 <w:szCs w:val="28"/>
               </w:rPr>
             </w:pPr>
-            <w:r>
-              <w:rPr>
-                <w:sz w:val="28"/>
-                <w:szCs w:val="28"/>
-              </w:rPr>
-              <w:t xml:space="preserve">Mvc is completed and testing is in progress </w:t>
-            </w:r>
-            <w:bookmarkStart w:id="0" w:name="_GoBack"/>
-            <w:bookmarkEnd w:id="0"/>
+            <w:proofErr w:type="spellStart"/>
+            <w:r>
+              <w:rPr>
+                <w:sz w:val="28"/>
+                <w:szCs w:val="28"/>
+              </w:rPr>
+              <w:t>Mvc</w:t>
+            </w:r>
+            <w:proofErr w:type="spellEnd"/>
+            <w:r>
+              <w:rPr>
+                <w:sz w:val="28"/>
+                <w:szCs w:val="28"/>
+              </w:rPr>
+              <w:t xml:space="preserve"> is completed and testing is in progress </w:t>
+            </w:r>
           </w:p>
         </w:tc>
       </w:tr>
       <w:tr>
         <w:tc>
           <w:tcPr>
-            <w:tcW w:w="1493" w:type="dxa"/>
+            <w:tcW w:w="1555" w:type="dxa"/>
+          </w:tcPr>
+          <w:p>
+            <w:pPr>
+              <w:rPr>
+                <w:sz w:val="28"/>
+                <w:szCs w:val="28"/>
+              </w:rPr>
+            </w:pPr>
+            <w:r>
+              <w:rPr>
+                <w:sz w:val="28"/>
+                <w:szCs w:val="28"/>
+              </w:rPr>
+              <w:t>16</w:t>
+            </w:r>
+            <w:r>
+              <w:rPr>
+                <w:sz w:val="28"/>
+                <w:szCs w:val="28"/>
+              </w:rPr>
+              <w:t>.06.2021</w:t>
+            </w:r>
+          </w:p>
+        </w:tc>
+        <w:tc>
+          <w:tcPr>
+            <w:tcW w:w="1417" w:type="dxa"/>
+          </w:tcPr>
+          <w:p>
+            <w:pPr>
+              <w:rPr>
+                <w:sz w:val="28"/>
+                <w:szCs w:val="28"/>
+              </w:rPr>
+            </w:pPr>
+            <w:r>
+              <w:rPr>
+                <w:sz w:val="28"/>
+                <w:szCs w:val="28"/>
+              </w:rPr>
+              <w:t>Audit Checklist</w:t>
+            </w:r>
+          </w:p>
+          <w:p>
+            <w:pPr>
+              <w:rPr>
+                <w:sz w:val="28"/>
+                <w:szCs w:val="28"/>
+              </w:rPr>
+            </w:pPr>
+            <w:r>
+              <w:rPr>
+                <w:sz w:val="28"/>
+                <w:szCs w:val="28"/>
+              </w:rPr>
+              <w:t>module</w:t>
+            </w:r>
+          </w:p>
+        </w:tc>
+        <w:tc>
+          <w:tcPr>
+            <w:tcW w:w="1418" w:type="dxa"/>
+          </w:tcPr>
+          <w:p>
+            <w:pPr>
+              <w:rPr>
+                <w:sz w:val="28"/>
+                <w:szCs w:val="28"/>
+              </w:rPr>
+            </w:pPr>
+            <w:r>
+              <w:rPr>
+                <w:sz w:val="28"/>
+                <w:szCs w:val="28"/>
+              </w:rPr>
+              <w:t>Audit</w:t>
+            </w:r>
+          </w:p>
+          <w:p>
+            <w:pPr>
+              <w:rPr>
+                <w:sz w:val="28"/>
+                <w:szCs w:val="28"/>
+              </w:rPr>
+            </w:pPr>
+            <w:r>
+              <w:rPr>
+                <w:sz w:val="28"/>
+                <w:szCs w:val="28"/>
+              </w:rPr>
+              <w:t>S</w:t>
+            </w:r>
+            <w:r>
+              <w:rPr>
+                <w:sz w:val="28"/>
+                <w:szCs w:val="28"/>
+              </w:rPr>
+              <w:t>everity</w:t>
+            </w:r>
+          </w:p>
+          <w:p>
+            <w:pPr>
+              <w:rPr>
+                <w:sz w:val="28"/>
+                <w:szCs w:val="28"/>
+              </w:rPr>
+            </w:pPr>
+            <w:r>
+              <w:rPr>
+                <w:sz w:val="28"/>
+                <w:szCs w:val="28"/>
+              </w:rPr>
+              <w:t>module</w:t>
+            </w:r>
+          </w:p>
+        </w:tc>
+        <w:tc>
+          <w:tcPr>
+            <w:tcW w:w="1417" w:type="dxa"/>
+          </w:tcPr>
+          <w:p>
+            <w:pPr>
+              <w:rPr>
+                <w:sz w:val="28"/>
+                <w:szCs w:val="28"/>
+              </w:rPr>
+            </w:pPr>
+            <w:r>
+              <w:rPr>
+                <w:sz w:val="28"/>
+                <w:szCs w:val="28"/>
+              </w:rPr>
+              <w:t>Audit</w:t>
+            </w:r>
+          </w:p>
+          <w:p>
+            <w:pPr>
+              <w:rPr>
+                <w:sz w:val="28"/>
+                <w:szCs w:val="28"/>
+              </w:rPr>
+            </w:pPr>
+            <w:r>
+              <w:rPr>
+                <w:sz w:val="28"/>
+                <w:szCs w:val="28"/>
+              </w:rPr>
+              <w:t>Management</w:t>
+            </w:r>
+          </w:p>
+          <w:p>
+            <w:pPr>
+              <w:rPr>
+                <w:sz w:val="28"/>
+                <w:szCs w:val="28"/>
+              </w:rPr>
+            </w:pPr>
+            <w:r>
+              <w:rPr>
+                <w:sz w:val="28"/>
+                <w:szCs w:val="28"/>
+              </w:rPr>
+              <w:t>Portal</w:t>
+            </w:r>
+          </w:p>
+          <w:p>
+            <w:pPr>
+              <w:rPr>
+                <w:sz w:val="28"/>
+                <w:szCs w:val="28"/>
+              </w:rPr>
+            </w:pPr>
+          </w:p>
+          <w:p>
+            <w:pPr>
+              <w:rPr>
+                <w:sz w:val="28"/>
+                <w:szCs w:val="28"/>
+              </w:rPr>
+            </w:pPr>
+            <w:r>
+              <w:rPr>
+                <w:sz w:val="28"/>
+                <w:szCs w:val="28"/>
+              </w:rPr>
+              <w:t>Authorization</w:t>
+            </w:r>
+          </w:p>
+          <w:p>
+            <w:pPr>
+              <w:rPr>
+                <w:sz w:val="28"/>
+                <w:szCs w:val="28"/>
+              </w:rPr>
+            </w:pPr>
+            <w:r>
+              <w:rPr>
+                <w:sz w:val="28"/>
+                <w:szCs w:val="28"/>
+              </w:rPr>
+              <w:t>Service</w:t>
+            </w:r>
+          </w:p>
+        </w:tc>
+        <w:tc>
+          <w:tcPr>
+            <w:tcW w:w="1418" w:type="dxa"/>
+          </w:tcPr>
+          <w:p>
+            <w:pPr>
+              <w:rPr>
+                <w:sz w:val="28"/>
+                <w:szCs w:val="28"/>
+              </w:rPr>
+            </w:pPr>
+            <w:r>
+              <w:rPr>
+                <w:sz w:val="28"/>
+                <w:szCs w:val="28"/>
+              </w:rPr>
+              <w:t>Audit</w:t>
+            </w:r>
+          </w:p>
+          <w:p>
+            <w:pPr>
+              <w:rPr>
+                <w:sz w:val="28"/>
+                <w:szCs w:val="28"/>
+              </w:rPr>
+            </w:pPr>
+            <w:r>
+              <w:rPr>
+                <w:sz w:val="28"/>
+                <w:szCs w:val="28"/>
+              </w:rPr>
+              <w:t>Benchmark</w:t>
+            </w:r>
+          </w:p>
+          <w:p>
+            <w:pPr>
+              <w:rPr>
+                <w:sz w:val="28"/>
+                <w:szCs w:val="28"/>
+              </w:rPr>
+            </w:pPr>
+            <w:r>
+              <w:rPr>
+                <w:sz w:val="28"/>
+                <w:szCs w:val="28"/>
+              </w:rPr>
+              <w:t>module</w:t>
+            </w:r>
+          </w:p>
+        </w:tc>
+        <w:tc>
+          <w:tcPr>
+            <w:tcW w:w="1984" w:type="dxa"/>
+            <w:shd w:val="clear" w:color="auto" w:fill="A8D08D" w:themeFill="accent6" w:themeFillTint="99"/>
+          </w:tcPr>
+          <w:p>
+            <w:pPr>
+              <w:rPr>
+                <w:sz w:val="28"/>
+                <w:szCs w:val="28"/>
+              </w:rPr>
+            </w:pPr>
+            <w:r>
+              <w:rPr>
+                <w:sz w:val="28"/>
+                <w:szCs w:val="28"/>
+              </w:rPr>
+              <w:t>Testing completed</w:t>
+            </w:r>
+          </w:p>
+          <w:p>
+            <w:pPr>
+              <w:rPr>
+                <w:sz w:val="28"/>
+                <w:szCs w:val="28"/>
+              </w:rPr>
+            </w:pPr>
+            <w:r>
+              <w:rPr>
+                <w:sz w:val="28"/>
+                <w:szCs w:val="28"/>
+              </w:rPr>
+              <w:t>And standard</w:t>
+            </w:r>
+          </w:p>
+          <w:p>
+            <w:pPr>
+              <w:rPr>
+                <w:sz w:val="20"/>
+                <w:szCs w:val="20"/>
+              </w:rPr>
+            </w:pPr>
+            <w:r>
+              <w:rPr>
+                <w:sz w:val="28"/>
+                <w:szCs w:val="28"/>
+              </w:rPr>
+              <w:t>Documentations are completed</w:t>
+            </w:r>
+          </w:p>
+        </w:tc>
+      </w:tr>
+      <w:tr>
+        <w:tc>
+          <w:tcPr>
+            <w:tcW w:w="1555" w:type="dxa"/>
             <w:shd w:val="clear" w:color="auto" w:fill="F4B083" w:themeFill="accent2" w:themeFillTint="99"/>
           </w:tcPr>
           <w:p>
@@ -1991,7 +2342,7 @@
         </w:tc>
         <w:tc>
           <w:tcPr>
-            <w:tcW w:w="1428" w:type="dxa"/>
+            <w:tcW w:w="1417" w:type="dxa"/>
             <w:shd w:val="clear" w:color="auto" w:fill="A8D08D" w:themeFill="accent6" w:themeFillTint="99"/>
           </w:tcPr>
           <w:p>
@@ -2020,7 +2371,7 @@
         </w:tc>
         <w:tc>
           <w:tcPr>
-            <w:tcW w:w="1381" w:type="dxa"/>
+            <w:tcW w:w="1418" w:type="dxa"/>
             <w:shd w:val="clear" w:color="auto" w:fill="A8D08D" w:themeFill="accent6" w:themeFillTint="99"/>
           </w:tcPr>
           <w:p>
@@ -2049,7 +2400,7 @@
         </w:tc>
         <w:tc>
           <w:tcPr>
-            <w:tcW w:w="1774" w:type="dxa"/>
+            <w:tcW w:w="1417" w:type="dxa"/>
             <w:shd w:val="clear" w:color="auto" w:fill="A8D08D" w:themeFill="accent6" w:themeFillTint="99"/>
           </w:tcPr>
           <w:p>
@@ -2078,7 +2429,7 @@
         </w:tc>
         <w:tc>
           <w:tcPr>
-            <w:tcW w:w="1503" w:type="dxa"/>
+            <w:tcW w:w="1418" w:type="dxa"/>
             <w:shd w:val="clear" w:color="auto" w:fill="A8D08D" w:themeFill="accent6" w:themeFillTint="99"/>
           </w:tcPr>
           <w:p>
@@ -2107,7 +2458,7 @@
         </w:tc>
         <w:tc>
           <w:tcPr>
-            <w:tcW w:w="1437" w:type="dxa"/>
+            <w:tcW w:w="1984" w:type="dxa"/>
             <w:shd w:val="clear" w:color="auto" w:fill="A8D08D" w:themeFill="accent6" w:themeFillTint="99"/>
           </w:tcPr>
           <w:p/>
@@ -2120,7 +2471,10 @@
     <w:p/>
     <w:p/>
     <w:p/>
-    <w:p/>
+    <w:p>
+      <w:bookmarkStart w:id="0" w:name="_GoBack"/>
+      <w:bookmarkEnd w:id="0"/>
+    </w:p>
     <w:p/>
     <w:p/>
     <w:sectPr>

</xml_diff>